<commit_message>
Make changes to files
</commit_message>
<xml_diff>
--- a/part_00/Fundamentals_of_Web_Apps.docx
+++ b/part_00/Fundamentals_of_Web_Apps.docx
@@ -125,12 +125,442 @@
     </w:p>
     <w:p>
       <w:pPr>
+        <w:rPr>
+          <w:b/>
+          <w:bCs/>
+        </w:rPr>
+      </w:pPr>
+      <w:r>
+        <w:rPr>
+          <w:b/>
+          <w:bCs/>
+        </w:rPr>
+        <w:t>Loading a page containing JavaScript – Review</w:t>
+      </w:r>
+    </w:p>
+    <w:p>
+      <w:pPr>
+        <w:rPr>
+          <w:b/>
+          <w:bCs/>
+        </w:rPr>
+      </w:pPr>
+      <w:r>
+        <w:rPr>
+          <w:b/>
+          <w:bCs/>
+          <w:noProof/>
+        </w:rPr>
+        <w:drawing>
+          <wp:inline distT="0" distB="0" distL="0" distR="0" wp14:anchorId="357094C0" wp14:editId="2F0832B0">
+            <wp:extent cx="5902960" cy="4095750"/>
+            <wp:effectExtent l="0" t="0" r="2540" b="0"/>
+            <wp:docPr id="2" name="Picture 2"/>
+            <wp:cNvGraphicFramePr>
+              <a:graphicFrameLocks xmlns:a="http://schemas.openxmlformats.org/drawingml/2006/main" noChangeAspect="1"/>
+            </wp:cNvGraphicFramePr>
+            <a:graphic xmlns:a="http://schemas.openxmlformats.org/drawingml/2006/main">
+              <a:graphicData uri="http://schemas.openxmlformats.org/drawingml/2006/picture">
+                <pic:pic xmlns:pic="http://schemas.openxmlformats.org/drawingml/2006/picture">
+                  <pic:nvPicPr>
+                    <pic:cNvPr id="2" name="Picture 2"/>
+                    <pic:cNvPicPr/>
+                  </pic:nvPicPr>
+                  <pic:blipFill>
+                    <a:blip r:embed="rId6">
+                      <a:extLst>
+                        <a:ext uri="{28A0092B-C50C-407E-A947-70E740481C1C}">
+                          <a14:useLocalDpi xmlns:a14="http://schemas.microsoft.com/office/drawing/2010/main" val="0"/>
+                        </a:ext>
+                      </a:extLst>
+                    </a:blip>
+                    <a:stretch>
+                      <a:fillRect/>
+                    </a:stretch>
+                  </pic:blipFill>
+                  <pic:spPr>
+                    <a:xfrm>
+                      <a:off x="0" y="0"/>
+                      <a:ext cx="5928071" cy="4113173"/>
+                    </a:xfrm>
+                    <a:prstGeom prst="rect">
+                      <a:avLst/>
+                    </a:prstGeom>
+                  </pic:spPr>
+                </pic:pic>
+              </a:graphicData>
+            </a:graphic>
+          </wp:inline>
+        </w:drawing>
+      </w:r>
+    </w:p>
+    <w:p>
+      <w:pPr>
+        <w:rPr>
+          <w:b/>
+          <w:bCs/>
+        </w:rPr>
+      </w:pPr>
+      <w:r>
+        <w:rPr>
+          <w:b/>
+          <w:bCs/>
+        </w:rPr>
+        <w:lastRenderedPageBreak/>
+        <w:t>AJAX ~ Asynchronous JavaScript and XML</w:t>
+      </w:r>
+    </w:p>
+    <w:p>
+      <w:pPr>
         <w:pStyle w:val="ListParagraph"/>
         <w:numPr>
           <w:ilvl w:val="0"/>
           <w:numId w:val="2"/>
         </w:numPr>
       </w:pPr>
+      <w:r>
+        <w:t>Term introduced in February 2005</w:t>
+      </w:r>
+    </w:p>
+    <w:p>
+      <w:pPr>
+        <w:rPr>
+          <w:b/>
+          <w:bCs/>
+        </w:rPr>
+      </w:pPr>
+      <w:r>
+        <w:rPr>
+          <w:b/>
+          <w:bCs/>
+        </w:rPr>
+        <w:t>Single page app:</w:t>
+      </w:r>
+    </w:p>
+    <w:p>
+      <w:pPr>
+        <w:pStyle w:val="ListParagraph"/>
+        <w:numPr>
+          <w:ilvl w:val="0"/>
+          <w:numId w:val="2"/>
+        </w:numPr>
+      </w:pPr>
+      <w:r>
+        <w:t>Only one HTML page is fetched from the server</w:t>
+      </w:r>
+      <w:r>
+        <w:t>, the contents of which are manipulated with JavaScript that executes in the browser.</w:t>
+      </w:r>
+    </w:p>
+    <w:p>
+      <w:pPr>
+        <w:rPr>
+          <w:b/>
+          <w:bCs/>
+        </w:rPr>
+      </w:pPr>
+      <w:r>
+        <w:rPr>
+          <w:b/>
+          <w:bCs/>
+        </w:rPr>
+        <w:t>JavaScript-Libraries:</w:t>
+      </w:r>
+    </w:p>
+    <w:p>
+      <w:pPr>
+        <w:pStyle w:val="ListParagraph"/>
+        <w:numPr>
+          <w:ilvl w:val="0"/>
+          <w:numId w:val="2"/>
+        </w:numPr>
+      </w:pPr>
+      <w:proofErr w:type="spellStart"/>
+      <w:r>
+        <w:t>JQuery</w:t>
+      </w:r>
+      <w:proofErr w:type="spellEnd"/>
+      <w:r>
+        <w:t xml:space="preserve"> ~ developed back when web applications mainly followed the traditional style.</w:t>
+      </w:r>
+    </w:p>
+    <w:p>
+      <w:pPr>
+        <w:pStyle w:val="ListParagraph"/>
+        <w:numPr>
+          <w:ilvl w:val="0"/>
+          <w:numId w:val="2"/>
+        </w:numPr>
+      </w:pPr>
+      <w:r>
+        <w:t>BackboneJS ~ Favorite of first wave of developers.</w:t>
+      </w:r>
+    </w:p>
+    <w:p>
+      <w:pPr>
+        <w:pStyle w:val="ListParagraph"/>
+        <w:numPr>
+          <w:ilvl w:val="0"/>
+          <w:numId w:val="2"/>
+        </w:numPr>
+      </w:pPr>
+      <w:r>
+        <w:t>AngularJS ~ Became almost the de facto standard of modern web development</w:t>
+      </w:r>
+    </w:p>
+    <w:p>
+      <w:pPr>
+        <w:pStyle w:val="ListParagraph"/>
+        <w:numPr>
+          <w:ilvl w:val="0"/>
+          <w:numId w:val="2"/>
+        </w:numPr>
+      </w:pPr>
+      <w:r>
+        <w:t>React – Currently the most popular tool for implementing the browser-side logic of web-apps</w:t>
+      </w:r>
+    </w:p>
+    <w:p>
+      <w:pPr>
+        <w:pStyle w:val="ListParagraph"/>
+        <w:numPr>
+          <w:ilvl w:val="0"/>
+          <w:numId w:val="2"/>
+        </w:numPr>
+      </w:pPr>
+      <w:r>
+        <w:t xml:space="preserve">Redux ~ Frequently used together with </w:t>
+      </w:r>
+      <w:r>
+        <w:t>React</w:t>
+      </w:r>
+    </w:p>
+    <w:p>
+      <w:pPr>
+        <w:pStyle w:val="ListParagraph"/>
+        <w:numPr>
+          <w:ilvl w:val="0"/>
+          <w:numId w:val="2"/>
+        </w:numPr>
+      </w:pPr>
+      <w:proofErr w:type="spellStart"/>
+      <w:r>
+        <w:t>VueJS</w:t>
+      </w:r>
+      <w:proofErr w:type="spellEnd"/>
+      <w:r>
+        <w:t xml:space="preserve"> ~ Has been capturing some interests.</w:t>
+      </w:r>
+    </w:p>
+    <w:p>
+      <w:pPr>
+        <w:rPr>
+          <w:b/>
+          <w:bCs/>
+        </w:rPr>
+      </w:pPr>
+      <w:r>
+        <w:rPr>
+          <w:b/>
+          <w:bCs/>
+        </w:rPr>
+        <w:t>Full stack web development</w:t>
+      </w:r>
+    </w:p>
+    <w:p>
+      <w:pPr>
+        <w:pStyle w:val="ListParagraph"/>
+        <w:numPr>
+          <w:ilvl w:val="0"/>
+          <w:numId w:val="3"/>
+        </w:numPr>
+      </w:pPr>
+      <w:r>
+        <w:t>Practically, all web applications have at-least two layers:</w:t>
+      </w:r>
+    </w:p>
+    <w:p>
+      <w:pPr>
+        <w:pStyle w:val="ListParagraph"/>
+        <w:numPr>
+          <w:ilvl w:val="1"/>
+          <w:numId w:val="3"/>
+        </w:numPr>
+      </w:pPr>
+      <w:r>
+        <w:t>The browser, being closer to the end-user, is the top layer, and the server the bottom one.</w:t>
+      </w:r>
+    </w:p>
+    <w:p>
+      <w:pPr>
+        <w:pStyle w:val="ListParagraph"/>
+        <w:numPr>
+          <w:ilvl w:val="1"/>
+          <w:numId w:val="3"/>
+        </w:numPr>
+      </w:pPr>
+      <w:r>
+        <w:t>There is also a database layer below the server.</w:t>
+      </w:r>
+    </w:p>
+    <w:p>
+      <w:pPr>
+        <w:pStyle w:val="ListParagraph"/>
+        <w:numPr>
+          <w:ilvl w:val="1"/>
+          <w:numId w:val="3"/>
+        </w:numPr>
+      </w:pPr>
+      <w:r>
+        <w:t>Think of the architecture of a web app as kind of stack of layers.</w:t>
+      </w:r>
+    </w:p>
+    <w:p>
+      <w:pPr>
+        <w:pStyle w:val="ListParagraph"/>
+        <w:numPr>
+          <w:ilvl w:val="0"/>
+          <w:numId w:val="3"/>
+        </w:numPr>
+      </w:pPr>
+      <w:r>
+        <w:t>Often, we talk about the frontend and backend.</w:t>
+      </w:r>
+    </w:p>
+    <w:p>
+      <w:pPr>
+        <w:pStyle w:val="ListParagraph"/>
+        <w:numPr>
+          <w:ilvl w:val="1"/>
+          <w:numId w:val="3"/>
+        </w:numPr>
+      </w:pPr>
+      <w:r>
+        <w:t>The browser is the frontend</w:t>
+      </w:r>
+    </w:p>
+    <w:p>
+      <w:pPr>
+        <w:pStyle w:val="ListParagraph"/>
+        <w:numPr>
+          <w:ilvl w:val="1"/>
+          <w:numId w:val="3"/>
+        </w:numPr>
+      </w:pPr>
+      <w:r>
+        <w:t>The server is the backend</w:t>
+      </w:r>
+    </w:p>
+    <w:p>
+      <w:pPr>
+        <w:pStyle w:val="ListParagraph"/>
+        <w:numPr>
+          <w:ilvl w:val="0"/>
+          <w:numId w:val="3"/>
+        </w:numPr>
+      </w:pPr>
+      <w:r>
+        <w:t>This course focuses on all parts of the application: frontend, backend, and the database.</w:t>
+      </w:r>
+    </w:p>
+    <w:p>
+      <w:pPr>
+        <w:rPr>
+          <w:b/>
+          <w:bCs/>
+        </w:rPr>
+      </w:pPr>
+      <w:r>
+        <w:rPr>
+          <w:b/>
+          <w:bCs/>
+        </w:rPr>
+        <w:t>JavaScript Fatigue</w:t>
+      </w:r>
+    </w:p>
+    <w:p>
+      <w:pPr>
+        <w:pStyle w:val="ListParagraph"/>
+        <w:numPr>
+          <w:ilvl w:val="0"/>
+          <w:numId w:val="4"/>
+        </w:numPr>
+      </w:pPr>
+      <w:r>
+        <w:t>Full stack web development is challenging in many ways.</w:t>
+      </w:r>
+    </w:p>
+    <w:p>
+      <w:pPr>
+        <w:pStyle w:val="ListParagraph"/>
+        <w:numPr>
+          <w:ilvl w:val="0"/>
+          <w:numId w:val="4"/>
+        </w:numPr>
+      </w:pPr>
+      <w:r>
+        <w:t>JavaScript does not always work as you’d expect it to.</w:t>
+      </w:r>
+    </w:p>
+    <w:p>
+      <w:pPr>
+        <w:pStyle w:val="ListParagraph"/>
+        <w:numPr>
+          <w:ilvl w:val="0"/>
+          <w:numId w:val="4"/>
+        </w:numPr>
+      </w:pPr>
+      <w:r>
+        <w:t>The asynchronous way its runtime environments work causes all sorts of challenges.</w:t>
+      </w:r>
+    </w:p>
+    <w:p>
+      <w:pPr>
+        <w:pStyle w:val="ListParagraph"/>
+        <w:numPr>
+          <w:ilvl w:val="0"/>
+          <w:numId w:val="4"/>
+        </w:numPr>
+      </w:pPr>
+      <w:r>
+        <w:t>Communicating on the web requires knowledge of the HTTP protocol.</w:t>
+      </w:r>
+    </w:p>
+    <w:p>
+      <w:pPr>
+        <w:pStyle w:val="ListParagraph"/>
+        <w:numPr>
+          <w:ilvl w:val="0"/>
+          <w:numId w:val="4"/>
+        </w:numPr>
+      </w:pPr>
+      <w:r>
+        <w:t>One must also handle databases and serve administration and configuration.</w:t>
+      </w:r>
+    </w:p>
+    <w:p>
+      <w:pPr>
+        <w:pStyle w:val="ListParagraph"/>
+        <w:numPr>
+          <w:ilvl w:val="0"/>
+          <w:numId w:val="4"/>
+        </w:numPr>
+      </w:pPr>
+      <w:r>
+        <w:t>It would also be good to know enough CSS to make applications at least somewhat presentable.</w:t>
+      </w:r>
+    </w:p>
+    <w:p>
+      <w:pPr>
+        <w:pStyle w:val="ListParagraph"/>
+        <w:numPr>
+          <w:ilvl w:val="0"/>
+          <w:numId w:val="4"/>
+        </w:numPr>
+      </w:pPr>
+      <w:r>
+        <w:t xml:space="preserve">The world of JavaScript develops fast, tools, libraries and the language itself are under constant development. </w:t>
+      </w:r>
     </w:p>
     <w:p/>
     <w:sectPr>
@@ -146,9 +576,235 @@
 <file path=word/numbering.xml><?xml version="1.0" encoding="utf-8"?>
 <w:numbering xmlns:wpc="http://schemas.microsoft.com/office/word/2010/wordprocessingCanvas" xmlns:cx="http://schemas.microsoft.com/office/drawing/2014/chartex" xmlns:cx1="http://schemas.microsoft.com/office/drawing/2015/9/8/chartex" xmlns:cx2="http://schemas.microsoft.com/office/drawing/2015/10/21/chartex" xmlns:cx3="http://schemas.microsoft.com/office/drawing/2016/5/9/chartex" xmlns:cx4="http://schemas.microsoft.com/office/drawing/2016/5/10/chartex" xmlns:cx5="http://schemas.microsoft.com/office/drawing/2016/5/11/chartex" xmlns:cx6="http://schemas.microsoft.com/office/drawing/2016/5/12/chartex" xmlns:cx7="http://schemas.microsoft.com/office/drawing/2016/5/13/chartex" xmlns:cx8="http://schemas.microsoft.com/office/drawing/2016/5/14/chartex" xmlns:mc="http://schemas.openxmlformats.org/markup-compatibility/2006" xmlns:aink="http://schemas.microsoft.com/office/drawing/2016/ink" xmlns:am3d="http://schemas.microsoft.com/office/drawing/2017/model3d" xmlns:o="urn:schemas-microsoft-com:office:office" xmlns:oel="http://schemas.microsoft.com/office/2019/extlst" xmlns:r="http://schemas.openxmlformats.org/officeDocument/2006/relationships" xmlns:m="http://schemas.openxmlformats.org/officeDocument/2006/math" xmlns:v="urn:schemas-microsoft-com:vml" xmlns:wp14="http://schemas.microsoft.com/office/word/2010/wordprocessingDrawing" xmlns:wp="http://schemas.openxmlformats.org/drawingml/2006/wordprocessingDrawing" xmlns:w10="urn:schemas-microsoft-com:office:word" xmlns:w="http://schemas.openxmlformats.org/wordprocessingml/2006/main" xmlns:w14="http://schemas.microsoft.com/office/word/2010/wordml" xmlns:w15="http://schemas.microsoft.com/office/word/2012/wordml" xmlns:w16cex="http://schemas.microsoft.com/office/word/2018/wordml/cex" xmlns:w16cid="http://schemas.microsoft.com/office/word/2016/wordml/cid" xmlns:w16="http://schemas.microsoft.com/office/word/2018/wordml" xmlns:w16sdtdh="http://schemas.microsoft.com/office/word/2020/wordml/sdtdatahash" xmlns:w16se="http://schemas.microsoft.com/office/word/2015/wordml/symex" xmlns:wpg="http://schemas.microsoft.com/office/word/2010/wordprocessingGroup" xmlns:wpi="http://schemas.microsoft.com/office/word/2010/wordprocessingInk" xmlns:wne="http://schemas.microsoft.com/office/word/2006/wordml" xmlns:wps="http://schemas.microsoft.com/office/word/2010/wordprocessingShape" mc:Ignorable="w14 w15 w16se w16cid w16 w16cex w16sdtdh wp14">
   <w:abstractNum w:abstractNumId="0" w15:restartNumberingAfterBreak="0">
+    <w:nsid w:val="042707E3"/>
+    <w:multiLevelType w:val="hybridMultilevel"/>
+    <w:tmpl w:val="66DA4C5C"/>
+    <w:lvl w:ilvl="0" w:tplc="04090001">
+      <w:start w:val="1"/>
+      <w:numFmt w:val="bullet"/>
+      <w:lvlText w:val=""/>
+      <w:lvlJc w:val="left"/>
+      <w:pPr>
+        <w:ind w:left="720" w:hanging="360"/>
+      </w:pPr>
+      <w:rPr>
+        <w:rFonts w:ascii="Symbol" w:hAnsi="Symbol" w:hint="default"/>
+      </w:rPr>
+    </w:lvl>
+    <w:lvl w:ilvl="1" w:tplc="04090003">
+      <w:start w:val="1"/>
+      <w:numFmt w:val="bullet"/>
+      <w:lvlText w:val="o"/>
+      <w:lvlJc w:val="left"/>
+      <w:pPr>
+        <w:ind w:left="1440" w:hanging="360"/>
+      </w:pPr>
+      <w:rPr>
+        <w:rFonts w:ascii="Courier New" w:hAnsi="Courier New" w:cs="Courier New" w:hint="default"/>
+      </w:rPr>
+    </w:lvl>
+    <w:lvl w:ilvl="2" w:tplc="04090005" w:tentative="1">
+      <w:start w:val="1"/>
+      <w:numFmt w:val="bullet"/>
+      <w:lvlText w:val=""/>
+      <w:lvlJc w:val="left"/>
+      <w:pPr>
+        <w:ind w:left="2160" w:hanging="360"/>
+      </w:pPr>
+      <w:rPr>
+        <w:rFonts w:ascii="Wingdings" w:hAnsi="Wingdings" w:hint="default"/>
+      </w:rPr>
+    </w:lvl>
+    <w:lvl w:ilvl="3" w:tplc="04090001" w:tentative="1">
+      <w:start w:val="1"/>
+      <w:numFmt w:val="bullet"/>
+      <w:lvlText w:val=""/>
+      <w:lvlJc w:val="left"/>
+      <w:pPr>
+        <w:ind w:left="2880" w:hanging="360"/>
+      </w:pPr>
+      <w:rPr>
+        <w:rFonts w:ascii="Symbol" w:hAnsi="Symbol" w:hint="default"/>
+      </w:rPr>
+    </w:lvl>
+    <w:lvl w:ilvl="4" w:tplc="04090003" w:tentative="1">
+      <w:start w:val="1"/>
+      <w:numFmt w:val="bullet"/>
+      <w:lvlText w:val="o"/>
+      <w:lvlJc w:val="left"/>
+      <w:pPr>
+        <w:ind w:left="3600" w:hanging="360"/>
+      </w:pPr>
+      <w:rPr>
+        <w:rFonts w:ascii="Courier New" w:hAnsi="Courier New" w:cs="Courier New" w:hint="default"/>
+      </w:rPr>
+    </w:lvl>
+    <w:lvl w:ilvl="5" w:tplc="04090005" w:tentative="1">
+      <w:start w:val="1"/>
+      <w:numFmt w:val="bullet"/>
+      <w:lvlText w:val=""/>
+      <w:lvlJc w:val="left"/>
+      <w:pPr>
+        <w:ind w:left="4320" w:hanging="360"/>
+      </w:pPr>
+      <w:rPr>
+        <w:rFonts w:ascii="Wingdings" w:hAnsi="Wingdings" w:hint="default"/>
+      </w:rPr>
+    </w:lvl>
+    <w:lvl w:ilvl="6" w:tplc="04090001" w:tentative="1">
+      <w:start w:val="1"/>
+      <w:numFmt w:val="bullet"/>
+      <w:lvlText w:val=""/>
+      <w:lvlJc w:val="left"/>
+      <w:pPr>
+        <w:ind w:left="5040" w:hanging="360"/>
+      </w:pPr>
+      <w:rPr>
+        <w:rFonts w:ascii="Symbol" w:hAnsi="Symbol" w:hint="default"/>
+      </w:rPr>
+    </w:lvl>
+    <w:lvl w:ilvl="7" w:tplc="04090003" w:tentative="1">
+      <w:start w:val="1"/>
+      <w:numFmt w:val="bullet"/>
+      <w:lvlText w:val="o"/>
+      <w:lvlJc w:val="left"/>
+      <w:pPr>
+        <w:ind w:left="5760" w:hanging="360"/>
+      </w:pPr>
+      <w:rPr>
+        <w:rFonts w:ascii="Courier New" w:hAnsi="Courier New" w:cs="Courier New" w:hint="default"/>
+      </w:rPr>
+    </w:lvl>
+    <w:lvl w:ilvl="8" w:tplc="04090005" w:tentative="1">
+      <w:start w:val="1"/>
+      <w:numFmt w:val="bullet"/>
+      <w:lvlText w:val=""/>
+      <w:lvlJc w:val="left"/>
+      <w:pPr>
+        <w:ind w:left="6480" w:hanging="360"/>
+      </w:pPr>
+      <w:rPr>
+        <w:rFonts w:ascii="Wingdings" w:hAnsi="Wingdings" w:hint="default"/>
+      </w:rPr>
+    </w:lvl>
+  </w:abstractNum>
+  <w:abstractNum w:abstractNumId="1" w15:restartNumberingAfterBreak="0">
+    <w:nsid w:val="1BCB771D"/>
+    <w:multiLevelType w:val="hybridMultilevel"/>
+    <w:tmpl w:val="B9A69988"/>
+    <w:lvl w:ilvl="0" w:tplc="04090001">
+      <w:start w:val="1"/>
+      <w:numFmt w:val="bullet"/>
+      <w:lvlText w:val=""/>
+      <w:lvlJc w:val="left"/>
+      <w:pPr>
+        <w:ind w:left="720" w:hanging="360"/>
+      </w:pPr>
+      <w:rPr>
+        <w:rFonts w:ascii="Symbol" w:hAnsi="Symbol" w:hint="default"/>
+      </w:rPr>
+    </w:lvl>
+    <w:lvl w:ilvl="1" w:tplc="04090003" w:tentative="1">
+      <w:start w:val="1"/>
+      <w:numFmt w:val="bullet"/>
+      <w:lvlText w:val="o"/>
+      <w:lvlJc w:val="left"/>
+      <w:pPr>
+        <w:ind w:left="1440" w:hanging="360"/>
+      </w:pPr>
+      <w:rPr>
+        <w:rFonts w:ascii="Courier New" w:hAnsi="Courier New" w:cs="Courier New" w:hint="default"/>
+      </w:rPr>
+    </w:lvl>
+    <w:lvl w:ilvl="2" w:tplc="04090005" w:tentative="1">
+      <w:start w:val="1"/>
+      <w:numFmt w:val="bullet"/>
+      <w:lvlText w:val=""/>
+      <w:lvlJc w:val="left"/>
+      <w:pPr>
+        <w:ind w:left="2160" w:hanging="360"/>
+      </w:pPr>
+      <w:rPr>
+        <w:rFonts w:ascii="Wingdings" w:hAnsi="Wingdings" w:hint="default"/>
+      </w:rPr>
+    </w:lvl>
+    <w:lvl w:ilvl="3" w:tplc="04090001" w:tentative="1">
+      <w:start w:val="1"/>
+      <w:numFmt w:val="bullet"/>
+      <w:lvlText w:val=""/>
+      <w:lvlJc w:val="left"/>
+      <w:pPr>
+        <w:ind w:left="2880" w:hanging="360"/>
+      </w:pPr>
+      <w:rPr>
+        <w:rFonts w:ascii="Symbol" w:hAnsi="Symbol" w:hint="default"/>
+      </w:rPr>
+    </w:lvl>
+    <w:lvl w:ilvl="4" w:tplc="04090003" w:tentative="1">
+      <w:start w:val="1"/>
+      <w:numFmt w:val="bullet"/>
+      <w:lvlText w:val="o"/>
+      <w:lvlJc w:val="left"/>
+      <w:pPr>
+        <w:ind w:left="3600" w:hanging="360"/>
+      </w:pPr>
+      <w:rPr>
+        <w:rFonts w:ascii="Courier New" w:hAnsi="Courier New" w:cs="Courier New" w:hint="default"/>
+      </w:rPr>
+    </w:lvl>
+    <w:lvl w:ilvl="5" w:tplc="04090005" w:tentative="1">
+      <w:start w:val="1"/>
+      <w:numFmt w:val="bullet"/>
+      <w:lvlText w:val=""/>
+      <w:lvlJc w:val="left"/>
+      <w:pPr>
+        <w:ind w:left="4320" w:hanging="360"/>
+      </w:pPr>
+      <w:rPr>
+        <w:rFonts w:ascii="Wingdings" w:hAnsi="Wingdings" w:hint="default"/>
+      </w:rPr>
+    </w:lvl>
+    <w:lvl w:ilvl="6" w:tplc="04090001" w:tentative="1">
+      <w:start w:val="1"/>
+      <w:numFmt w:val="bullet"/>
+      <w:lvlText w:val=""/>
+      <w:lvlJc w:val="left"/>
+      <w:pPr>
+        <w:ind w:left="5040" w:hanging="360"/>
+      </w:pPr>
+      <w:rPr>
+        <w:rFonts w:ascii="Symbol" w:hAnsi="Symbol" w:hint="default"/>
+      </w:rPr>
+    </w:lvl>
+    <w:lvl w:ilvl="7" w:tplc="04090003" w:tentative="1">
+      <w:start w:val="1"/>
+      <w:numFmt w:val="bullet"/>
+      <w:lvlText w:val="o"/>
+      <w:lvlJc w:val="left"/>
+      <w:pPr>
+        <w:ind w:left="5760" w:hanging="360"/>
+      </w:pPr>
+      <w:rPr>
+        <w:rFonts w:ascii="Courier New" w:hAnsi="Courier New" w:cs="Courier New" w:hint="default"/>
+      </w:rPr>
+    </w:lvl>
+    <w:lvl w:ilvl="8" w:tplc="04090005" w:tentative="1">
+      <w:start w:val="1"/>
+      <w:numFmt w:val="bullet"/>
+      <w:lvlText w:val=""/>
+      <w:lvlJc w:val="left"/>
+      <w:pPr>
+        <w:ind w:left="6480" w:hanging="360"/>
+      </w:pPr>
+      <w:rPr>
+        <w:rFonts w:ascii="Wingdings" w:hAnsi="Wingdings" w:hint="default"/>
+      </w:rPr>
+    </w:lvl>
+  </w:abstractNum>
+  <w:abstractNum w:abstractNumId="2" w15:restartNumberingAfterBreak="0">
     <w:nsid w:val="435717E0"/>
     <w:multiLevelType w:val="hybridMultilevel"/>
-    <w:tmpl w:val="CF98AD88"/>
+    <w:tmpl w:val="BF828464"/>
     <w:lvl w:ilvl="0" w:tplc="04090001">
       <w:start w:val="1"/>
       <w:numFmt w:val="bullet"/>
@@ -258,7 +914,7 @@
       </w:rPr>
     </w:lvl>
   </w:abstractNum>
-  <w:abstractNum w:abstractNumId="1" w15:restartNumberingAfterBreak="0">
+  <w:abstractNum w:abstractNumId="3" w15:restartNumberingAfterBreak="0">
     <w:nsid w:val="646A0AA1"/>
     <w:multiLevelType w:val="hybridMultilevel"/>
     <w:tmpl w:val="D5164B84"/>
@@ -372,10 +1028,16 @@
     </w:lvl>
   </w:abstractNum>
   <w:num w:numId="1" w16cid:durableId="2115200893">
-    <w:abstractNumId w:val="1"/>
+    <w:abstractNumId w:val="3"/>
   </w:num>
   <w:num w:numId="2" w16cid:durableId="919215854">
+    <w:abstractNumId w:val="2"/>
+  </w:num>
+  <w:num w:numId="3" w16cid:durableId="32538308">
     <w:abstractNumId w:val="0"/>
+  </w:num>
+  <w:num w:numId="4" w16cid:durableId="63340266">
+    <w:abstractNumId w:val="1"/>
   </w:num>
 </w:numbering>
 </file>

</xml_diff>